<commit_message>
Added information on info file
</commit_message>
<xml_diff>
--- a/Recruitment tool.docx
+++ b/Recruitment tool.docx
@@ -757,7 +757,7 @@
       <w:r>
         <w:t>:</w:t>
       </w:r>
-      <w:hyperlink r:id="rId5" w:history="1">
+      <w:hyperlink r:id="rId7" w:history="1">
         <w:r>
           <w:rPr>
             <w:rStyle w:val="Hyperlink"/>
@@ -814,7 +814,7 @@
       <w:r>
         <w:t xml:space="preserve">: </w:t>
       </w:r>
-      <w:hyperlink r:id="rId6" w:history="1">
+      <w:hyperlink r:id="rId8" w:history="1">
         <w:r>
           <w:rPr>
             <w:rStyle w:val="Hyperlink"/>
@@ -827,6 +827,53 @@
     </w:p>
     <w:p>
       <w:pPr>
+        <w:spacing w:before="80" w:after="120"/>
+      </w:pPr>
+    </w:p>
+    <w:p>
+      <w:pPr>
+        <w:spacing w:before="80" w:after="120"/>
+      </w:pPr>
+      <w:r>
+        <w:rPr>
+          <w:b/>
+          <w:bCs/>
+        </w:rPr>
+        <w:t>Note</w:t>
+      </w:r>
+      <w:r>
+        <w:t xml:space="preserve">: Look at the </w:t>
+      </w:r>
+      <w:r>
+        <w:rPr>
+          <w:b/>
+        </w:rPr>
+        <w:t>example bellow</w:t>
+      </w:r>
+      <w:r>
+        <w:t xml:space="preserve"> to see the </w:t>
+      </w:r>
+      <w:r>
+        <w:rPr>
+          <w:b/>
+        </w:rPr>
+        <w:t>required structure</w:t>
+      </w:r>
+      <w:r>
+        <w:t xml:space="preserve"> of the candidates </w:t>
+      </w:r>
+      <w:r>
+        <w:t xml:space="preserve"> </w:t>
+      </w:r>
+      <w:r>
+        <w:t>JSON objects</w:t>
+      </w:r>
+      <w:r>
+        <w:t>.</w:t>
+      </w:r>
+    </w:p>
+    <w:p>
+      <w:pPr>
         <w:pStyle w:val="ListParagraph"/>
         <w:spacing w:before="80" w:after="120" w:line="276" w:lineRule="auto"/>
         <w:ind w:left="1080"/>
@@ -841,7 +888,7 @@
             <v:stroke joinstyle="miter"/>
             <v:path gradientshapeok="t" o:connecttype="rect"/>
           </v:shapetype>
-          <v:shape id="Text Box 2" o:spid="_x0000_s1026" type="#_x0000_t202" style="position:absolute;left:0;text-align:left;margin-left:0;margin-top:38.1pt;width:476.5pt;height:276.3pt;z-index:251660288;visibility:visible;mso-wrap-distance-top:7.2pt;mso-wrap-distance-bottom:7.2pt;mso-position-horizontal:left;mso-position-horizontal-relative:margin;mso-width-relative:margin;mso-height-relative:margin" o:gfxdata="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" filled="f" strokeweight=".25pt">
+          <v:shape id="Text Box 2" o:spid="_x0000_s1026" type="#_x0000_t202" style="position:absolute;left:0;text-align:left;margin-left:0;margin-top:13.95pt;width:476.5pt;height:276pt;z-index:251660288;visibility:visible;mso-wrap-distance-top:7.2pt;mso-wrap-distance-bottom:7.2pt;mso-position-horizontal:left;mso-position-horizontal-relative:margin;mso-width-relative:margin;mso-height-relative:margin" o:gfxdata="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" filled="f" strokeweight=".25pt">
             <v:textbox>
               <w:txbxContent>
                 <w:p>
@@ -1439,78 +1486,12 @@
                     <w:t>}</w:t>
                   </w:r>
                 </w:p>
-                <w:p>
-                  <w:pPr>
-                    <w:pBdr>
-                      <w:top w:val="single" w:sz="24" w:space="8" w:color="5B9BD5"/>
-                      <w:bottom w:val="single" w:sz="24" w:space="8" w:color="5B9BD5"/>
-                    </w:pBdr>
-                    <w:spacing w:after="0"/>
-                    <w:rPr>
-                      <w:rFonts w:ascii="Consolas" w:hAnsi="Consolas"/>
-                      <w:b/>
-                      <w:bCs/>
-                      <w:color w:val="5B9BD5"/>
-                    </w:rPr>
-                  </w:pPr>
-                  <w:r>
-                    <w:rPr>
-                      <w:rFonts w:ascii="Consolas" w:hAnsi="Consolas"/>
-                      <w:b/>
-                      <w:bCs/>
-                      <w:color w:val="5B9BD5"/>
-                    </w:rPr>
-                    <w:t xml:space="preserve"> }</w:t>
-                  </w:r>
-                </w:p>
               </w:txbxContent>
             </v:textbox>
             <w10:wrap type="topAndBottom" anchorx="margin"/>
           </v:shape>
         </w:pict>
       </w:r>
-      <w:r>
-        <w:rPr>
-          <w:b/>
-          <w:bCs/>
-        </w:rPr>
-        <w:t>Note</w:t>
-      </w:r>
-      <w:r>
-        <w:t xml:space="preserve">: Look at the </w:t>
-      </w:r>
-      <w:r>
-        <w:rPr>
-          <w:b/>
-        </w:rPr>
-        <w:t>example bellow</w:t>
-      </w:r>
-      <w:r>
-        <w:t xml:space="preserve"> to see the </w:t>
-      </w:r>
-      <w:r>
-        <w:rPr>
-          <w:b/>
-        </w:rPr>
-        <w:t>required structure</w:t>
-      </w:r>
-      <w:r>
-        <w:t xml:space="preserve"> of the candidates JSON objects</w:t>
-      </w:r>
-    </w:p>
-    <w:p>
-      <w:pPr>
-        <w:pStyle w:val="ListParagraph"/>
-        <w:spacing w:before="80" w:after="120" w:line="276" w:lineRule="auto"/>
-        <w:ind w:left="1080"/>
-      </w:pPr>
-    </w:p>
-    <w:p>
-      <w:pPr>
-        <w:pStyle w:val="ListParagraph"/>
-        <w:spacing w:before="80" w:after="120" w:line="276" w:lineRule="auto"/>
-        <w:ind w:left="1080"/>
-      </w:pPr>
     </w:p>
     <w:p>
       <w:pPr>
@@ -1587,7 +1568,7 @@
       <w:r>
         <w:t xml:space="preserve">(only skills for which we have candidates at this moment): </w:t>
       </w:r>
-      <w:hyperlink r:id="rId7" w:history="1">
+      <w:hyperlink r:id="rId9" w:history="1">
         <w:r>
           <w:rPr>
             <w:rStyle w:val="Hyperlink"/>
@@ -1675,7 +1656,7 @@
       <w:r>
         <w:t xml:space="preserve">: </w:t>
       </w:r>
-      <w:hyperlink r:id="rId8" w:history="1">
+      <w:hyperlink r:id="rId10" w:history="1">
         <w:r>
           <w:rPr>
             <w:rStyle w:val="Hyperlink"/>
@@ -1778,7 +1759,7 @@
       <w:r>
         <w:t>:</w:t>
       </w:r>
-      <w:hyperlink r:id="rId9" w:history="1">
+      <w:hyperlink r:id="rId11" w:history="1">
         <w:r>
           <w:rPr>
             <w:rStyle w:val="Hyperlink"/>
@@ -1808,7 +1789,7 @@
       <w:r>
         <w:t xml:space="preserve">: </w:t>
       </w:r>
-      <w:hyperlink r:id="rId10" w:history="1">
+      <w:hyperlink r:id="rId12" w:history="1">
         <w:r>
           <w:rPr>
             <w:rStyle w:val="Hyperlink"/>
@@ -2372,41 +2353,25 @@
         </w:rPr>
       </w:pPr>
       <w:r>
-        <w:rPr>
-          <w:lang/>
-        </w:rPr>
         <w:t>Make</w:t>
       </w:r>
       <w:r>
-        <w:rPr>
-          <w:lang/>
-        </w:rPr>
         <w:t xml:space="preserve"> sure that you </w:t>
       </w:r>
       <w:r>
-        <w:rPr>
-          <w:lang/>
-        </w:rPr>
         <w:t>store</w:t>
       </w:r>
       <w:r>
-        <w:rPr>
-          <w:lang/>
-        </w:rPr>
         <w:t xml:space="preserve"> only </w:t>
       </w:r>
       <w:r>
         <w:rPr>
           <w:b/>
           <w:bCs/>
-          <w:lang/>
         </w:rPr>
         <w:t>validdata</w:t>
       </w:r>
       <w:r>
-        <w:rPr>
-          <w:lang/>
-        </w:rPr>
         <w:t xml:space="preserve"> in your database.</w:t>
       </w:r>
     </w:p>
@@ -2426,22 +2391,15 @@
         </w:rPr>
       </w:pPr>
       <w:r>
-        <w:rPr>
-          <w:lang/>
-        </w:rPr>
         <w:t xml:space="preserve">You can use whichever </w:t>
       </w:r>
       <w:r>
         <w:rPr>
           <w:b/>
-          <w:lang/>
         </w:rPr>
         <w:t>relational database</w:t>
       </w:r>
       <w:r>
-        <w:rPr>
-          <w:lang/>
-        </w:rPr>
         <w:t xml:space="preserve"> you want.</w:t>
       </w:r>
     </w:p>
@@ -2583,12 +2541,62 @@
     <w:p/>
     <w:sectPr>
       <w:pgSz w:w="12240" w:h="15840"/>
-      <w:pgMar w:top="1417" w:right="1417" w:bottom="1417" w:left="1417" w:header="708" w:footer="708" w:gutter="0"/>
+      <w:pgMar w:top="993" w:right="1417" w:bottom="993" w:left="1417" w:header="708" w:footer="708" w:gutter="0"/>
       <w:cols w:space="708"/>
       <w:docGrid w:linePitch="360"/>
     </w:sectPr>
   </w:body>
 </w:document>
+</file>
+
+<file path=word/endnotes.xml><?xml version="1.0" encoding="utf-8"?>
+<w:endnotes xmlns:ve="http://schemas.openxmlformats.org/markup-compatibility/2006" xmlns:o="urn:schemas-microsoft-com:office:office" xmlns:r="http://schemas.openxmlformats.org/officeDocument/2006/relationships" xmlns:m="http://schemas.openxmlformats.org/officeDocument/2006/math" xmlns:v="urn:schemas-microsoft-com:vml" xmlns:wp="http://schemas.openxmlformats.org/drawingml/2006/wordprocessingDrawing" xmlns:w10="urn:schemas-microsoft-com:office:word" xmlns:w="http://schemas.openxmlformats.org/wordprocessingml/2006/main" xmlns:wne="http://schemas.microsoft.com/office/word/2006/wordml">
+  <w:endnote w:type="separator" w:id="0">
+    <w:p>
+      <w:pPr>
+        <w:spacing w:after="0" w:line="240" w:lineRule="auto"/>
+      </w:pPr>
+      <w:r>
+        <w:separator/>
+      </w:r>
+    </w:p>
+  </w:endnote>
+  <w:endnote w:type="continuationSeparator" w:id="1">
+    <w:p>
+      <w:pPr>
+        <w:spacing w:after="0" w:line="240" w:lineRule="auto"/>
+      </w:pPr>
+      <w:r>
+        <w:continuationSeparator/>
+      </w:r>
+    </w:p>
+  </w:endnote>
+</w:endnotes>
+</file>
+
+<file path=word/footnotes.xml><?xml version="1.0" encoding="utf-8"?>
+<w:footnotes xmlns:ve="http://schemas.openxmlformats.org/markup-compatibility/2006" xmlns:o="urn:schemas-microsoft-com:office:office" xmlns:r="http://schemas.openxmlformats.org/officeDocument/2006/relationships" xmlns:m="http://schemas.openxmlformats.org/officeDocument/2006/math" xmlns:v="urn:schemas-microsoft-com:vml" xmlns:wp="http://schemas.openxmlformats.org/drawingml/2006/wordprocessingDrawing" xmlns:w10="urn:schemas-microsoft-com:office:word" xmlns:w="http://schemas.openxmlformats.org/wordprocessingml/2006/main" xmlns:wne="http://schemas.microsoft.com/office/word/2006/wordml">
+  <w:footnote w:type="separator" w:id="0">
+    <w:p>
+      <w:pPr>
+        <w:spacing w:after="0" w:line="240" w:lineRule="auto"/>
+      </w:pPr>
+      <w:r>
+        <w:separator/>
+      </w:r>
+    </w:p>
+  </w:footnote>
+  <w:footnote w:type="continuationSeparator" w:id="1">
+    <w:p>
+      <w:pPr>
+        <w:spacing w:after="0" w:line="240" w:lineRule="auto"/>
+      </w:pPr>
+      <w:r>
+        <w:continuationSeparator/>
+      </w:r>
+    </w:p>
+  </w:footnote>
+</w:footnotes>
 </file>
 
 <file path=word/numbering.xml><?xml version="1.0" encoding="utf-8"?>
@@ -2871,6 +2879,7 @@
   <w:style w:type="paragraph" w:default="1" w:styleId="Normal">
     <w:name w:val="Normal"/>
     <w:qFormat/>
+    <w:rsid w:val="00266F7E"/>
   </w:style>
   <w:style w:type="paragraph" w:styleId="Heading1">
     <w:name w:val="heading 1"/>
@@ -2987,6 +2996,54 @@
       <w:color w:val="0563C1"/>
       <w:u w:val="single"/>
     </w:rPr>
+  </w:style>
+  <w:style w:type="paragraph" w:styleId="Header">
+    <w:name w:val="header"/>
+    <w:basedOn w:val="Normal"/>
+    <w:link w:val="HeaderChar"/>
+    <w:uiPriority w:val="99"/>
+    <w:semiHidden/>
+    <w:unhideWhenUsed/>
+    <w:rsid w:val="00F173A0"/>
+    <w:pPr>
+      <w:tabs>
+        <w:tab w:val="center" w:pos="4703"/>
+        <w:tab w:val="right" w:pos="9406"/>
+      </w:tabs>
+      <w:spacing w:after="0" w:line="240" w:lineRule="auto"/>
+    </w:pPr>
+  </w:style>
+  <w:style w:type="character" w:customStyle="1" w:styleId="HeaderChar">
+    <w:name w:val="Header Char"/>
+    <w:basedOn w:val="DefaultParagraphFont"/>
+    <w:link w:val="Header"/>
+    <w:uiPriority w:val="99"/>
+    <w:semiHidden/>
+    <w:rsid w:val="00F173A0"/>
+  </w:style>
+  <w:style w:type="paragraph" w:styleId="Footer">
+    <w:name w:val="footer"/>
+    <w:basedOn w:val="Normal"/>
+    <w:link w:val="FooterChar"/>
+    <w:uiPriority w:val="99"/>
+    <w:semiHidden/>
+    <w:unhideWhenUsed/>
+    <w:rsid w:val="00F173A0"/>
+    <w:pPr>
+      <w:tabs>
+        <w:tab w:val="center" w:pos="4703"/>
+        <w:tab w:val="right" w:pos="9406"/>
+      </w:tabs>
+      <w:spacing w:after="0" w:line="240" w:lineRule="auto"/>
+    </w:pPr>
+  </w:style>
+  <w:style w:type="character" w:customStyle="1" w:styleId="FooterChar">
+    <w:name w:val="Footer Char"/>
+    <w:basedOn w:val="DefaultParagraphFont"/>
+    <w:link w:val="Footer"/>
+    <w:uiPriority w:val="99"/>
+    <w:semiHidden/>
+    <w:rsid w:val="00F173A0"/>
   </w:style>
 </w:styles>
 </file>

</xml_diff>